<commit_message>
ucunucu paragaraf ekloendi &baba ve ogulun hikayesi eklendi
</commit_message>
<xml_diff>
--- a/girderslerinotlari.docx
+++ b/girderslerinotlari.docx
@@ -74,6 +74,16 @@
     <w:p>
       <w:r>
         <w:t>İkinci paragaraf</w:t>
+      </w:r>
+    </w:p>
+    <w:p>
+      <w:r>
+        <w:t>Ücüncü paragraf</w:t>
+      </w:r>
+    </w:p>
+    <w:p>
+      <w:r>
+        <w:t>-baba ve oğulun hikayesi.burada bize verilen gorev hikayenin bu kısmını tamamlamak.</w:t>
       </w:r>
     </w:p>
     <w:sectPr>

</xml_diff>